<commit_message>
docx: added links to sources
</commit_message>
<xml_diff>
--- a/kursovaya.docx
+++ b/kursovaya.docx
@@ -2331,7 +2331,35 @@
           <w:szCs w:val="28"/>
           <w:lang w:val="ru-RU"/>
         </w:rPr>
-        <w:t>компания, занимающаяся предоставлением услуг размещения оборудования, данных и web-сайтов на своих технических площадках.</w:t>
+        <w:t>компания, занимающаяся предоставлением услуг размещения оборудования, данных и web-сайтов на своих технических площадках</w:t>
+      </w:r>
+      <w:r>
+        <w:rPr>
+          <w:b w:val="false"/>
+          <w:i w:val="false"/>
+          <w:caps w:val="false"/>
+          <w:smallCaps w:val="false"/>
+          <w:color w:val="202122"/>
+          <w:spacing w:val="0"/>
+          <w:sz w:val="28"/>
+          <w:szCs w:val="28"/>
+          <w:lang w:val="ru-RU"/>
+        </w:rPr>
+        <w:t>[1]</w:t>
+      </w:r>
+      <w:r>
+        <w:rPr>
+          <w:b w:val="false"/>
+          <w:i w:val="false"/>
+          <w:caps w:val="false"/>
+          <w:smallCaps w:val="false"/>
+          <w:color w:val="202122"/>
+          <w:spacing w:val="0"/>
+          <w:sz w:val="28"/>
+          <w:szCs w:val="28"/>
+          <w:lang w:val="ru-RU"/>
+        </w:rPr>
+        <w:t>.</w:t>
       </w:r>
       <w:r>
         <w:rPr>
@@ -2357,7 +2385,39 @@
           <w:lang w:val="ru-RU"/>
         </w:rPr>
         <w:tab/>
-        <w:t>Хостинг-компании может предоставить следующие виды услуг:</w:t>
+        <w:t>Хостинг-компании может предоставить следующие виды услуг</w:t>
+      </w:r>
+      <w:r>
+        <w:rPr>
+          <w:sz w:val="28"/>
+          <w:szCs w:val="28"/>
+          <w:lang w:val="ru-RU"/>
+        </w:rPr>
+        <w:t>[</w:t>
+      </w:r>
+      <w:r>
+        <w:rPr>
+          <w:sz w:val="28"/>
+          <w:szCs w:val="28"/>
+          <w:lang w:val="ru-RU"/>
+        </w:rPr>
+        <w:t>2</w:t>
+      </w:r>
+      <w:r>
+        <w:rPr>
+          <w:sz w:val="28"/>
+          <w:szCs w:val="28"/>
+          <w:lang w:val="ru-RU"/>
+        </w:rPr>
+        <w:t>]</w:t>
+      </w:r>
+      <w:r>
+        <w:rPr>
+          <w:sz w:val="28"/>
+          <w:szCs w:val="28"/>
+          <w:lang w:val="ru-RU"/>
+        </w:rPr>
+        <w:t>:</w:t>
       </w:r>
     </w:p>
     <w:p>
@@ -2456,7 +2516,7 @@
           <w:szCs w:val="28"/>
           <w:lang w:val="en-US"/>
         </w:rPr>
-        <w:t>(Dedicted/VDS );</w:t>
+        <w:t>(Dedicted/VDS);</w:t>
       </w:r>
     </w:p>
     <w:p>
@@ -2930,6 +2990,30 @@
           <w:szCs w:val="28"/>
           <w:lang w:val="en-US"/>
         </w:rPr>
+        <w:t>[</w:t>
+      </w:r>
+      <w:r>
+        <w:rPr>
+          <w:sz w:val="28"/>
+          <w:szCs w:val="28"/>
+          <w:lang w:val="en-US"/>
+        </w:rPr>
+        <w:t>3</w:t>
+      </w:r>
+      <w:r>
+        <w:rPr>
+          <w:sz w:val="28"/>
+          <w:szCs w:val="28"/>
+          <w:lang w:val="en-US"/>
+        </w:rPr>
+        <w:t>]</w:t>
+      </w:r>
+      <w:r>
+        <w:rPr>
+          <w:sz w:val="28"/>
+          <w:szCs w:val="28"/>
+          <w:lang w:val="en-US"/>
+        </w:rPr>
         <w:t xml:space="preserve"> – </w:t>
       </w:r>
       <w:r>
@@ -2963,11 +3047,45 @@
       </w:pPr>
       <w:r>
         <w:rPr>
+          <w:b w:val="false"/>
+          <w:bCs w:val="false"/>
           <w:sz w:val="28"/>
           <w:szCs w:val="28"/>
           <w:lang w:val="en-US"/>
         </w:rPr>
-        <w:t xml:space="preserve">eApps – </w:t>
+        <w:t>Liquid Web</w:t>
+      </w:r>
+      <w:r>
+        <w:rPr>
+          <w:sz w:val="28"/>
+          <w:szCs w:val="28"/>
+          <w:lang w:val="en-US"/>
+        </w:rPr>
+        <w:t>[</w:t>
+      </w:r>
+      <w:r>
+        <w:rPr>
+          <w:sz w:val="28"/>
+          <w:szCs w:val="28"/>
+          <w:lang w:val="en-US"/>
+        </w:rPr>
+        <w:t>4</w:t>
+      </w:r>
+      <w:r>
+        <w:rPr>
+          <w:sz w:val="28"/>
+          <w:szCs w:val="28"/>
+          <w:lang w:val="en-US"/>
+        </w:rPr>
+        <w:t>]</w:t>
+      </w:r>
+      <w:r>
+        <w:rPr>
+          <w:sz w:val="28"/>
+          <w:szCs w:val="28"/>
+          <w:lang w:val="en-US"/>
+        </w:rPr>
+        <w:t xml:space="preserve"> – </w:t>
       </w:r>
       <w:r>
         <w:rPr>
@@ -3004,7 +3122,39 @@
           <w:szCs w:val="28"/>
           <w:lang w:val="en-US"/>
         </w:rPr>
-        <w:t xml:space="preserve">FASTVPS – VPS/VDS </w:t>
+        <w:t>FASTVPS</w:t>
+      </w:r>
+      <w:r>
+        <w:rPr>
+          <w:sz w:val="28"/>
+          <w:szCs w:val="28"/>
+          <w:lang w:val="en-US"/>
+        </w:rPr>
+        <w:t>[</w:t>
+      </w:r>
+      <w:r>
+        <w:rPr>
+          <w:sz w:val="28"/>
+          <w:szCs w:val="28"/>
+          <w:lang w:val="en-US"/>
+        </w:rPr>
+        <w:t>5</w:t>
+      </w:r>
+      <w:r>
+        <w:rPr>
+          <w:sz w:val="28"/>
+          <w:szCs w:val="28"/>
+          <w:lang w:val="en-US"/>
+        </w:rPr>
+        <w:t>]</w:t>
+      </w:r>
+      <w:r>
+        <w:rPr>
+          <w:sz w:val="28"/>
+          <w:szCs w:val="28"/>
+          <w:lang w:val="en-US"/>
+        </w:rPr>
+        <w:t xml:space="preserve"> – VPS/VDS </w:t>
       </w:r>
       <w:r>
         <w:rPr>
@@ -7730,7 +7880,59 @@
           <w:szCs w:val="28"/>
         </w:rPr>
         <w:tab/>
-        <w:t>Метод анализа иерархий – этот метод предназначен для выбора средств решения сложной многофакторной проблемы и состоит в декомпозиции цели на более простые составляющие, а именно на под-цели и средства, и дальнейшей оценки этих составляющих путём парных сравнений. В результате определяется численная оценка приоритетности элементов иерархии, используемая для выбора наилучших альтернатив решения исходной проблемы.</w:t>
+        <w:t>Метод анализа иерархий – этот метод предназначен для выбора средств решения сложной многофакторной проблемы и состоит в декомпозиции цели на более простые составляющие, а именно на под-цели и средства, и дальнейшей оценки этих составляющих путём парных сравнений. В результате определяется численная оценка приоритетности элементов иерархии, используемая для выбора наилучших альтернатив решения исходной проблемы</w:t>
+      </w:r>
+      <w:r>
+        <w:rPr>
+          <w:b w:val="false"/>
+          <w:i w:val="false"/>
+          <w:caps w:val="false"/>
+          <w:smallCaps w:val="false"/>
+          <w:color w:val="000000"/>
+          <w:spacing w:val="0"/>
+          <w:sz w:val="28"/>
+          <w:szCs w:val="28"/>
+        </w:rPr>
+        <w:t>[</w:t>
+      </w:r>
+      <w:r>
+        <w:rPr>
+          <w:b w:val="false"/>
+          <w:i w:val="false"/>
+          <w:caps w:val="false"/>
+          <w:smallCaps w:val="false"/>
+          <w:color w:val="000000"/>
+          <w:spacing w:val="0"/>
+          <w:sz w:val="28"/>
+          <w:szCs w:val="28"/>
+        </w:rPr>
+        <w:t>6</w:t>
+      </w:r>
+      <w:r>
+        <w:rPr>
+          <w:b w:val="false"/>
+          <w:i w:val="false"/>
+          <w:caps w:val="false"/>
+          <w:smallCaps w:val="false"/>
+          <w:color w:val="000000"/>
+          <w:spacing w:val="0"/>
+          <w:sz w:val="28"/>
+          <w:szCs w:val="28"/>
+        </w:rPr>
+        <w:t>]</w:t>
+      </w:r>
+      <w:r>
+        <w:rPr>
+          <w:b w:val="false"/>
+          <w:i w:val="false"/>
+          <w:caps w:val="false"/>
+          <w:smallCaps w:val="false"/>
+          <w:color w:val="000000"/>
+          <w:spacing w:val="0"/>
+          <w:sz w:val="28"/>
+          <w:szCs w:val="28"/>
+        </w:rPr>
+        <w:t>.</w:t>
       </w:r>
     </w:p>
     <w:p>
@@ -10553,16 +10755,14 @@
         </w:rPr>
         <w:t>[</w:t>
       </w:r>
-      <w:hyperlink r:id="rId11">
-        <w:r>
-          <w:rPr>
-            <w:sz w:val="28"/>
-            <w:szCs w:val="28"/>
-            <w:lang w:val="en-US"/>
-          </w:rPr>
-          <w:t>Формы и виды повышения квалификации</w:t>
-        </w:r>
-      </w:hyperlink>
+      <w:r>
+        <w:rPr>
+          <w:sz w:val="28"/>
+          <w:szCs w:val="28"/>
+          <w:lang w:val="en-US"/>
+        </w:rPr>
+        <w:t>8</w:t>
+      </w:r>
       <w:r>
         <w:rPr>
           <w:sz w:val="28"/>
@@ -10944,7 +11144,47 @@
           <w:szCs w:val="28"/>
           <w:lang w:val="ru-RU"/>
         </w:rPr>
-        <w:t xml:space="preserve">. Множество альтернатив, которое попарно не доминирует друг над другом, называется множеством Парето. Чтобы выделить такое множество необходимо взять альтернативу сравнить её со всеми остальными альтернативами. Если найдётся альтернатива, которая по всем параметрам хуже, чем та, с которой мы сравниваем, то мы вычёркиваем эту альтернативу т.к. её больше нет смысла рассматривать. Эту же процедуру повторяем для каждой альтернативы. Оставшееся множество — это множество Парето. </w:t>
+        <w:t>. Множество альтернатив, которое попарно не доминирует друг над другом, называется множеством Парето. Чтобы выделить такое множество необходимо взять альтернативу сравнить её со всеми остальными альтернативами. Если найдётся альтернатива, которая по всем параметрам хуже, чем та, с которой мы сравниваем, то мы вычёркиваем эту альтернативу т.к. её больше нет смысла рассматривать. Эту же процедуру повторяем для каждой альтернативы. Оставшееся множество — это множество Парето</w:t>
+      </w:r>
+      <w:r>
+        <w:rPr>
+          <w:b w:val="false"/>
+          <w:bCs w:val="false"/>
+          <w:sz w:val="28"/>
+          <w:szCs w:val="28"/>
+          <w:lang w:val="ru-RU"/>
+        </w:rPr>
+        <w:t>[</w:t>
+      </w:r>
+      <w:r>
+        <w:rPr>
+          <w:b w:val="false"/>
+          <w:bCs w:val="false"/>
+          <w:sz w:val="28"/>
+          <w:szCs w:val="28"/>
+          <w:lang w:val="ru-RU"/>
+        </w:rPr>
+        <w:t>7</w:t>
+      </w:r>
+      <w:r>
+        <w:rPr>
+          <w:b w:val="false"/>
+          <w:bCs w:val="false"/>
+          <w:sz w:val="28"/>
+          <w:szCs w:val="28"/>
+          <w:lang w:val="ru-RU"/>
+        </w:rPr>
+        <w:t>]</w:t>
+      </w:r>
+      <w:r>
+        <w:rPr>
+          <w:b w:val="false"/>
+          <w:bCs w:val="false"/>
+          <w:sz w:val="28"/>
+          <w:szCs w:val="28"/>
+          <w:lang w:val="ru-RU"/>
+        </w:rPr>
+        <w:t xml:space="preserve">. </w:t>
       </w:r>
     </w:p>
     <w:p>
@@ -13589,7 +13829,79 @@
           <w:sz w:val="28"/>
           <w:szCs w:val="28"/>
         </w:rPr>
-        <w:t>Для реализации алгоритма была разработана программа на языке Python версии 3.10.1. Программа писалась в редакторе иходного кода Visual Studio Code, поскольку это бесплатный и до сих пор поддерживаемый редактор кода.</w:t>
+        <w:t>Для реализации алгоритма была разработана программа на языке Python версии 3.10.1</w:t>
+      </w:r>
+      <w:r>
+        <w:rPr>
+          <w:b w:val="false"/>
+          <w:bCs w:val="false"/>
+          <w:sz w:val="28"/>
+          <w:szCs w:val="28"/>
+        </w:rPr>
+        <w:t>[</w:t>
+      </w:r>
+      <w:r>
+        <w:rPr>
+          <w:b w:val="false"/>
+          <w:bCs w:val="false"/>
+          <w:sz w:val="28"/>
+          <w:szCs w:val="28"/>
+        </w:rPr>
+        <w:t>9</w:t>
+      </w:r>
+      <w:r>
+        <w:rPr>
+          <w:b w:val="false"/>
+          <w:bCs w:val="false"/>
+          <w:sz w:val="28"/>
+          <w:szCs w:val="28"/>
+        </w:rPr>
+        <w:t>]</w:t>
+      </w:r>
+      <w:r>
+        <w:rPr>
+          <w:b w:val="false"/>
+          <w:bCs w:val="false"/>
+          <w:sz w:val="28"/>
+          <w:szCs w:val="28"/>
+        </w:rPr>
+        <w:t>. Программа писалась в редакторе иходного кода Visual Studio Code</w:t>
+      </w:r>
+      <w:r>
+        <w:rPr>
+          <w:b w:val="false"/>
+          <w:bCs w:val="false"/>
+          <w:sz w:val="28"/>
+          <w:szCs w:val="28"/>
+        </w:rPr>
+        <w:t>[</w:t>
+      </w:r>
+      <w:r>
+        <w:rPr>
+          <w:b w:val="false"/>
+          <w:bCs w:val="false"/>
+          <w:sz w:val="28"/>
+          <w:szCs w:val="28"/>
+        </w:rPr>
+        <w:t>10</w:t>
+      </w:r>
+      <w:r>
+        <w:rPr>
+          <w:b w:val="false"/>
+          <w:bCs w:val="false"/>
+          <w:sz w:val="28"/>
+          <w:szCs w:val="28"/>
+        </w:rPr>
+        <w:t>]</w:t>
+      </w:r>
+      <w:r>
+        <w:rPr>
+          <w:b w:val="false"/>
+          <w:bCs w:val="false"/>
+          <w:sz w:val="28"/>
+          <w:szCs w:val="28"/>
+        </w:rPr>
+        <w:t>, поскольку это бесплатный и до сих пор поддерживаемый редактор кода.</w:t>
       </w:r>
     </w:p>
     <w:p>
@@ -13898,7 +14210,7 @@
                     </pic:cNvPicPr>
                   </pic:nvPicPr>
                   <pic:blipFill>
-                    <a:blip r:embed="rId12"/>
+                    <a:blip r:embed="rId11"/>
                     <a:stretch>
                       <a:fillRect/>
                     </a:stretch>
@@ -14060,7 +14372,7 @@
                     </pic:cNvPicPr>
                   </pic:nvPicPr>
                   <pic:blipFill>
-                    <a:blip r:embed="rId13"/>
+                    <a:blip r:embed="rId12"/>
                     <a:stretch>
                       <a:fillRect/>
                     </a:stretch>
@@ -14176,7 +14488,7 @@
                     </pic:cNvPicPr>
                   </pic:nvPicPr>
                   <pic:blipFill>
-                    <a:blip r:embed="rId14"/>
+                    <a:blip r:embed="rId13"/>
                     <a:srcRect l="43969" t="21938" r="0" b="27422"/>
                     <a:stretch>
                       <a:fillRect/>
@@ -14593,7 +14905,6 @@
           <w:szCs w:val="28"/>
         </w:rPr>
         <w:tab/>
-        <w:t xml:space="preserve">PyQt — Это фреймворк для разработки кроссплатформенного программного обеспечения на языке Python. </w:t>
       </w:r>
     </w:p>
     <w:p>
@@ -14610,6 +14921,84 @@
         <w:spacing w:lineRule="auto" w:line="360" w:before="0" w:after="0"/>
         <w:ind w:left="0" w:right="0" w:hanging="0"/>
         <w:jc w:val="both"/>
+        <w:rPr>
+          <w:b/>
+          <w:b/>
+          <w:bCs/>
+          <w:sz w:val="28"/>
+          <w:szCs w:val="28"/>
+        </w:rPr>
+      </w:pPr>
+      <w:r>
+        <w:rPr>
+          <w:b w:val="false"/>
+          <w:bCs w:val="false"/>
+          <w:sz w:val="28"/>
+          <w:szCs w:val="28"/>
+        </w:rPr>
+        <w:tab/>
+        <w:t>PyQt</w:t>
+      </w:r>
+      <w:r>
+        <w:rPr>
+          <w:b w:val="false"/>
+          <w:bCs w:val="false"/>
+          <w:sz w:val="28"/>
+          <w:szCs w:val="28"/>
+        </w:rPr>
+        <w:t>[</w:t>
+      </w:r>
+      <w:r>
+        <w:rPr>
+          <w:b w:val="false"/>
+          <w:bCs w:val="false"/>
+          <w:sz w:val="28"/>
+          <w:szCs w:val="28"/>
+        </w:rPr>
+        <w:t>1</w:t>
+      </w:r>
+      <w:r>
+        <w:rPr>
+          <w:b w:val="false"/>
+          <w:bCs w:val="false"/>
+          <w:sz w:val="28"/>
+          <w:szCs w:val="28"/>
+        </w:rPr>
+        <w:t>1</w:t>
+      </w:r>
+      <w:r>
+        <w:rPr>
+          <w:b w:val="false"/>
+          <w:bCs w:val="false"/>
+          <w:sz w:val="28"/>
+          <w:szCs w:val="28"/>
+        </w:rPr>
+        <w:t>]</w:t>
+      </w:r>
+      <w:r>
+        <w:rPr>
+          <w:b w:val="false"/>
+          <w:bCs w:val="false"/>
+          <w:sz w:val="28"/>
+          <w:szCs w:val="28"/>
+        </w:rPr>
+        <w:t xml:space="preserve"> — Это фреймворк для разработки кроссплатформенного программного обеспечения на языке Python. </w:t>
+      </w:r>
+    </w:p>
+    <w:p>
+      <w:pPr>
+        <w:pStyle w:val="Normal"/>
+        <w:widowControl/>
+        <w:tabs>
+          <w:tab w:val="clear" w:pos="720"/>
+          <w:tab w:val="left" w:pos="900" w:leader="none"/>
+        </w:tabs>
+        <w:suppressAutoHyphens w:val="true"/>
+        <w:overflowPunct w:val="true"/>
+        <w:bidi w:val="0"/>
+        <w:spacing w:lineRule="auto" w:line="360" w:before="0" w:after="0"/>
+        <w:ind w:left="0" w:right="0" w:hanging="0"/>
+        <w:jc w:val="both"/>
         <w:rPr/>
       </w:pPr>
       <w:r>
@@ -14771,20 +15160,1040 @@
       </w:pPr>
       <w:r>
         <w:rPr/>
-        <w:t>Литература</w:t>
-      </w:r>
-    </w:p>
-    <w:p>
-      <w:pPr>
-        <w:pStyle w:val="Normal"/>
+        <w:t>Список использованных источников</w:t>
+      </w:r>
+    </w:p>
+    <w:p>
+      <w:pPr>
+        <w:pStyle w:val="Normal"/>
+        <w:widowControl/>
         <w:numPr>
           <w:ilvl w:val="0"/>
           <w:numId w:val="13"/>
         </w:numPr>
-        <w:rPr/>
-      </w:pPr>
-      <w:r>
-        <w:rPr/>
+        <w:tabs>
+          <w:tab w:val="clear" w:pos="720"/>
+          <w:tab w:val="left" w:pos="990" w:leader="none"/>
+        </w:tabs>
+        <w:suppressAutoHyphens w:val="true"/>
+        <w:overflowPunct w:val="true"/>
+        <w:bidi w:val="0"/>
+        <w:spacing w:lineRule="auto" w:line="360" w:before="0" w:after="0"/>
+        <w:ind w:left="-115" w:right="0" w:firstLine="720"/>
+        <w:jc w:val="both"/>
+        <w:rPr/>
+      </w:pPr>
+      <w:r>
+        <w:rPr>
+          <w:rFonts w:ascii="TImes New Roman" w:hAnsi="TImes New Roman"/>
+          <w:b w:val="false"/>
+          <w:i w:val="false"/>
+          <w:caps w:val="false"/>
+          <w:smallCaps w:val="false"/>
+          <w:strike w:val="false"/>
+          <w:dstrike w:val="false"/>
+          <w:spacing w:val="0"/>
+          <w:sz w:val="24"/>
+          <w:szCs w:val="24"/>
+          <w:u w:val="none"/>
+          <w:effect w:val="none"/>
+        </w:rPr>
+        <w:t xml:space="preserve">Хостинг компании. [Электронный ресурс]. Режим доступа: </w:t>
+      </w:r>
+      <w:hyperlink r:id="rId14">
+        <w:r>
+          <w:rPr>
+            <w:rFonts w:ascii="TImes New Roman" w:hAnsi="TImes New Roman"/>
+            <w:b w:val="false"/>
+            <w:i w:val="false"/>
+            <w:caps w:val="false"/>
+            <w:smallCaps w:val="false"/>
+            <w:strike w:val="false"/>
+            <w:dstrike w:val="false"/>
+            <w:spacing w:val="0"/>
+            <w:sz w:val="24"/>
+            <w:szCs w:val="24"/>
+            <w:u w:val="none"/>
+            <w:effect w:val="none"/>
+          </w:rPr>
+          <w:t>https://ru.wikipedia.org/wiki/Хостинговая_компания</w:t>
+        </w:r>
+      </w:hyperlink>
+      <w:r>
+        <w:rPr>
+          <w:rFonts w:ascii="TImes New Roman" w:hAnsi="TImes New Roman"/>
+          <w:b w:val="false"/>
+          <w:i w:val="false"/>
+          <w:caps w:val="false"/>
+          <w:smallCaps w:val="false"/>
+          <w:strike w:val="false"/>
+          <w:dstrike w:val="false"/>
+          <w:spacing w:val="0"/>
+          <w:sz w:val="24"/>
+          <w:szCs w:val="24"/>
+          <w:u w:val="none"/>
+          <w:effect w:val="none"/>
+        </w:rPr>
+        <w:t xml:space="preserve"> </w:t>
+      </w:r>
+      <w:r>
+        <w:rPr>
+          <w:rFonts w:ascii="TImes New Roman" w:hAnsi="TImes New Roman"/>
+          <w:b w:val="false"/>
+          <w:i w:val="false"/>
+          <w:caps w:val="false"/>
+          <w:smallCaps w:val="false"/>
+          <w:strike w:val="false"/>
+          <w:dstrike w:val="false"/>
+          <w:spacing w:val="0"/>
+          <w:sz w:val="24"/>
+          <w:szCs w:val="24"/>
+          <w:u w:val="none"/>
+          <w:effect w:val="none"/>
+        </w:rPr>
+        <w:t>(дата обращения: *дата*)</w:t>
+      </w:r>
+    </w:p>
+    <w:p>
+      <w:pPr>
+        <w:pStyle w:val="Normal"/>
+        <w:widowControl/>
+        <w:numPr>
+          <w:ilvl w:val="0"/>
+          <w:numId w:val="13"/>
+        </w:numPr>
+        <w:tabs>
+          <w:tab w:val="clear" w:pos="720"/>
+          <w:tab w:val="left" w:pos="990" w:leader="none"/>
+        </w:tabs>
+        <w:suppressAutoHyphens w:val="true"/>
+        <w:overflowPunct w:val="true"/>
+        <w:bidi w:val="0"/>
+        <w:spacing w:lineRule="auto" w:line="360" w:before="0" w:after="0"/>
+        <w:ind w:left="-115" w:right="0" w:firstLine="720"/>
+        <w:jc w:val="both"/>
+        <w:rPr/>
+      </w:pPr>
+      <w:r>
+        <w:rPr>
+          <w:rFonts w:ascii="TImes New Roman" w:hAnsi="TImes New Roman"/>
+          <w:b w:val="false"/>
+          <w:i w:val="false"/>
+          <w:caps w:val="false"/>
+          <w:smallCaps w:val="false"/>
+          <w:strike w:val="false"/>
+          <w:dstrike w:val="false"/>
+          <w:spacing w:val="0"/>
+          <w:sz w:val="24"/>
+          <w:szCs w:val="24"/>
+          <w:u w:val="none"/>
+          <w:effect w:val="none"/>
+        </w:rPr>
+        <w:t xml:space="preserve">Хостинг компании. Сфера деятельности [Электронный ресурс]. Режим доступа - </w:t>
+      </w:r>
+      <w:hyperlink r:id="rId15">
+        <w:r>
+          <w:rPr>
+            <w:rFonts w:ascii="TImes New Roman" w:hAnsi="TImes New Roman"/>
+            <w:b w:val="false"/>
+            <w:i w:val="false"/>
+            <w:caps w:val="false"/>
+            <w:smallCaps w:val="false"/>
+            <w:strike w:val="false"/>
+            <w:dstrike w:val="false"/>
+            <w:spacing w:val="0"/>
+            <w:sz w:val="24"/>
+            <w:szCs w:val="24"/>
+            <w:u w:val="none"/>
+            <w:effect w:val="none"/>
+          </w:rPr>
+          <w:t>https://ru.wikipedia.org/wiki/Хостинговая_компания</w:t>
+        </w:r>
+      </w:hyperlink>
+      <w:r>
+        <w:rPr>
+          <w:rFonts w:ascii="TImes New Roman" w:hAnsi="TImes New Roman"/>
+          <w:b w:val="false"/>
+          <w:i w:val="false"/>
+          <w:caps w:val="false"/>
+          <w:smallCaps w:val="false"/>
+          <w:strike w:val="false"/>
+          <w:dstrike w:val="false"/>
+          <w:spacing w:val="0"/>
+          <w:sz w:val="24"/>
+          <w:szCs w:val="24"/>
+          <w:u w:val="none"/>
+          <w:effect w:val="none"/>
+        </w:rPr>
+        <w:t xml:space="preserve"> </w:t>
+      </w:r>
+      <w:r>
+        <w:rPr>
+          <w:rFonts w:ascii="TImes New Roman" w:hAnsi="TImes New Roman"/>
+          <w:b w:val="false"/>
+          <w:i w:val="false"/>
+          <w:caps w:val="false"/>
+          <w:smallCaps w:val="false"/>
+          <w:strike w:val="false"/>
+          <w:dstrike w:val="false"/>
+          <w:spacing w:val="0"/>
+          <w:sz w:val="24"/>
+          <w:szCs w:val="24"/>
+          <w:u w:val="none"/>
+          <w:effect w:val="none"/>
+        </w:rPr>
+        <w:t>(дата обращения: *дата* )</w:t>
+      </w:r>
+    </w:p>
+    <w:p>
+      <w:pPr>
+        <w:pStyle w:val="Normal"/>
+        <w:widowControl/>
+        <w:numPr>
+          <w:ilvl w:val="0"/>
+          <w:numId w:val="13"/>
+        </w:numPr>
+        <w:tabs>
+          <w:tab w:val="clear" w:pos="720"/>
+          <w:tab w:val="left" w:pos="990" w:leader="none"/>
+        </w:tabs>
+        <w:suppressAutoHyphens w:val="true"/>
+        <w:overflowPunct w:val="true"/>
+        <w:bidi w:val="0"/>
+        <w:spacing w:lineRule="auto" w:line="360" w:before="0" w:after="0"/>
+        <w:ind w:left="-115" w:right="0" w:firstLine="720"/>
+        <w:jc w:val="both"/>
+        <w:rPr/>
+      </w:pPr>
+      <w:r>
+        <w:rPr/>
+        <w:t xml:space="preserve">AdminVPS. Официальный сайт. [Электронный ресурс]. </w:t>
+      </w:r>
+      <w:bookmarkStart w:id="23" w:name="docs-internal-guid-d92571d2-7fff-1793-a0"/>
+      <w:bookmarkEnd w:id="23"/>
+      <w:r>
+        <w:rPr>
+          <w:caps w:val="false"/>
+          <w:smallCaps w:val="false"/>
+          <w:strike w:val="false"/>
+          <w:dstrike w:val="false"/>
+          <w:color w:val="000000"/>
+          <w:u w:val="none"/>
+          <w:effect w:val="none"/>
+          <w:shd w:fill="auto" w:val="clear"/>
+        </w:rPr>
+        <w:t>—</w:t>
+      </w:r>
+      <w:r>
+        <w:rPr/>
+        <w:t xml:space="preserve"> </w:t>
+      </w:r>
+      <w:r>
+        <w:rPr/>
+        <w:t xml:space="preserve">Режим доступа: </w:t>
+      </w:r>
+      <w:hyperlink r:id="rId16">
+        <w:r>
+          <w:rPr/>
+          <w:t>https://adminvps.ru/</w:t>
+        </w:r>
+      </w:hyperlink>
+      <w:r>
+        <w:rPr/>
+        <w:t xml:space="preserve"> </w:t>
+      </w:r>
+      <w:r>
+        <w:rPr/>
+        <w:t>(дата обращения: 10.12.2021)</w:t>
+      </w:r>
+    </w:p>
+    <w:p>
+      <w:pPr>
+        <w:pStyle w:val="Normal"/>
+        <w:widowControl/>
+        <w:numPr>
+          <w:ilvl w:val="0"/>
+          <w:numId w:val="13"/>
+        </w:numPr>
+        <w:tabs>
+          <w:tab w:val="clear" w:pos="720"/>
+          <w:tab w:val="left" w:pos="990" w:leader="none"/>
+        </w:tabs>
+        <w:suppressAutoHyphens w:val="true"/>
+        <w:overflowPunct w:val="true"/>
+        <w:bidi w:val="0"/>
+        <w:spacing w:lineRule="auto" w:line="360" w:before="0" w:after="0"/>
+        <w:ind w:left="-115" w:right="0" w:firstLine="720"/>
+        <w:jc w:val="both"/>
+        <w:rPr/>
+      </w:pPr>
+      <w:r>
+        <w:rPr/>
+        <w:t xml:space="preserve">9 лучших облачных хостингов в 2022[Электронный ресурс]. </w:t>
+      </w:r>
+      <w:bookmarkStart w:id="24" w:name="docs-internal-guid-d92571d2-7fff-1793-a0"/>
+      <w:bookmarkEnd w:id="24"/>
+      <w:r>
+        <w:rPr>
+          <w:caps w:val="false"/>
+          <w:smallCaps w:val="false"/>
+          <w:strike w:val="false"/>
+          <w:dstrike w:val="false"/>
+          <w:color w:val="000000"/>
+          <w:u w:val="none"/>
+          <w:effect w:val="none"/>
+          <w:shd w:fill="auto" w:val="clear"/>
+        </w:rPr>
+        <w:t>—</w:t>
+      </w:r>
+      <w:r>
+        <w:rPr/>
+        <w:t xml:space="preserve"> ре</w:t>
+      </w:r>
+      <w:r>
+        <w:rPr/>
+        <w:t xml:space="preserve">жим доступа: </w:t>
+      </w:r>
+      <w:hyperlink r:id="rId17">
+        <w:r>
+          <w:rPr/>
+          <w:t>https://www.websiteplanet.com/ru/blog/лучших-облачных-хостингов/</w:t>
+        </w:r>
+      </w:hyperlink>
+      <w:r>
+        <w:rPr/>
+        <w:t xml:space="preserve"> </w:t>
+      </w:r>
+      <w:r>
+        <w:rPr/>
+        <w:t>(дата обращения: 03.01.2022)</w:t>
+      </w:r>
+    </w:p>
+    <w:p>
+      <w:pPr>
+        <w:pStyle w:val="Normal"/>
+        <w:widowControl/>
+        <w:numPr>
+          <w:ilvl w:val="0"/>
+          <w:numId w:val="13"/>
+        </w:numPr>
+        <w:tabs>
+          <w:tab w:val="clear" w:pos="720"/>
+          <w:tab w:val="left" w:pos="990" w:leader="none"/>
+        </w:tabs>
+        <w:suppressAutoHyphens w:val="true"/>
+        <w:overflowPunct w:val="true"/>
+        <w:bidi w:val="0"/>
+        <w:spacing w:lineRule="auto" w:line="360" w:before="0" w:after="0"/>
+        <w:ind w:left="-115" w:right="0" w:firstLine="720"/>
+        <w:jc w:val="both"/>
+        <w:rPr/>
+      </w:pPr>
+      <w:r>
+        <w:rPr/>
+        <w:t xml:space="preserve">FASTVPS. Официальный сайт. [Электронный ресурс.] </w:t>
+      </w:r>
+      <w:r>
+        <w:rPr>
+          <w:caps w:val="false"/>
+          <w:smallCaps w:val="false"/>
+          <w:strike w:val="false"/>
+          <w:dstrike w:val="false"/>
+          <w:color w:val="000000"/>
+          <w:u w:val="none"/>
+          <w:effect w:val="none"/>
+          <w:shd w:fill="auto" w:val="clear"/>
+        </w:rPr>
+        <w:t>—</w:t>
+      </w:r>
+      <w:r>
+        <w:rPr/>
+        <w:t xml:space="preserve"> </w:t>
+      </w:r>
+      <w:hyperlink r:id="rId18">
+        <w:r>
+          <w:rPr/>
+          <w:t>htpps://fastvps.ru</w:t>
+        </w:r>
+      </w:hyperlink>
+      <w:r>
+        <w:rPr/>
+        <w:t xml:space="preserve"> </w:t>
+      </w:r>
+      <w:r>
+        <w:rPr/>
+        <w:t>(Дата обращения: 10.12.2021)</w:t>
+      </w:r>
+    </w:p>
+    <w:p>
+      <w:pPr>
+        <w:pStyle w:val="Normal"/>
+        <w:widowControl/>
+        <w:numPr>
+          <w:ilvl w:val="0"/>
+          <w:numId w:val="13"/>
+        </w:numPr>
+        <w:tabs>
+          <w:tab w:val="clear" w:pos="720"/>
+          <w:tab w:val="left" w:pos="990" w:leader="none"/>
+        </w:tabs>
+        <w:suppressAutoHyphens w:val="true"/>
+        <w:overflowPunct w:val="true"/>
+        <w:bidi w:val="0"/>
+        <w:spacing w:lineRule="auto" w:line="360" w:before="0" w:after="0"/>
+        <w:ind w:left="-115" w:right="0" w:firstLine="720"/>
+        <w:jc w:val="both"/>
+        <w:rPr/>
+      </w:pPr>
+      <w:r>
+        <w:rPr>
+          <w:rFonts w:ascii="TImes New Roman" w:hAnsi="TImes New Roman"/>
+          <w:b w:val="false"/>
+          <w:i w:val="false"/>
+          <w:caps w:val="false"/>
+          <w:smallCaps w:val="false"/>
+          <w:color w:val="000000"/>
+          <w:spacing w:val="0"/>
+          <w:sz w:val="24"/>
+          <w:szCs w:val="24"/>
+        </w:rPr>
+        <w:t xml:space="preserve">Силич, М. П. Основы теории систем и системного анализа: Учебное пособие [Электронный ресурс] / М. П. Силич, В. А. Силич. — Томск: ТУСУР, 2013. — 342 с. — Режим доступа: </w:t>
+      </w:r>
+      <w:hyperlink r:id="rId19">
+        <w:r>
+          <w:rPr>
+            <w:rFonts w:ascii="TImes New Roman" w:hAnsi="TImes New Roman"/>
+            <w:b w:val="false"/>
+            <w:i w:val="false"/>
+            <w:caps w:val="false"/>
+            <w:smallCaps w:val="false"/>
+            <w:strike w:val="false"/>
+            <w:dstrike w:val="false"/>
+            <w:color w:val="000000"/>
+            <w:spacing w:val="0"/>
+            <w:sz w:val="24"/>
+            <w:szCs w:val="24"/>
+            <w:u w:val="none"/>
+            <w:effect w:val="none"/>
+          </w:rPr>
+          <w:t>https://edu.tusur.ru/publications/5452</w:t>
+        </w:r>
+      </w:hyperlink>
+      <w:r>
+        <w:rPr>
+          <w:rFonts w:ascii="TImes New Roman" w:hAnsi="TImes New Roman"/>
+          <w:b w:val="false"/>
+          <w:i w:val="false"/>
+          <w:caps w:val="false"/>
+          <w:smallCaps w:val="false"/>
+          <w:strike w:val="false"/>
+          <w:dstrike w:val="false"/>
+          <w:color w:val="000000"/>
+          <w:spacing w:val="0"/>
+          <w:sz w:val="24"/>
+          <w:szCs w:val="24"/>
+          <w:u w:val="none"/>
+          <w:effect w:val="none"/>
+        </w:rPr>
+        <w:t xml:space="preserve"> </w:t>
+      </w:r>
+      <w:r>
+        <w:rPr>
+          <w:rFonts w:ascii="TImes New Roman" w:hAnsi="TImes New Roman"/>
+          <w:b w:val="false"/>
+          <w:i w:val="false"/>
+          <w:caps w:val="false"/>
+          <w:smallCaps w:val="false"/>
+          <w:color w:val="000000"/>
+          <w:spacing w:val="0"/>
+          <w:sz w:val="24"/>
+          <w:szCs w:val="24"/>
+        </w:rPr>
+        <w:t>(дата обращения: 10.12.2021).</w:t>
+      </w:r>
+    </w:p>
+    <w:p>
+      <w:pPr>
+        <w:pStyle w:val="Normal"/>
+        <w:widowControl/>
+        <w:numPr>
+          <w:ilvl w:val="0"/>
+          <w:numId w:val="13"/>
+        </w:numPr>
+        <w:tabs>
+          <w:tab w:val="clear" w:pos="720"/>
+          <w:tab w:val="left" w:pos="990" w:leader="none"/>
+        </w:tabs>
+        <w:suppressAutoHyphens w:val="true"/>
+        <w:overflowPunct w:val="true"/>
+        <w:bidi w:val="0"/>
+        <w:spacing w:lineRule="auto" w:line="360" w:before="0" w:after="0"/>
+        <w:ind w:left="-115" w:right="0" w:firstLine="720"/>
+        <w:jc w:val="both"/>
+        <w:rPr/>
+      </w:pPr>
+      <w:r>
+        <w:rPr>
+          <w:rFonts w:ascii="TImes New Roman" w:hAnsi="TImes New Roman"/>
+          <w:b w:val="false"/>
+          <w:i w:val="false"/>
+          <w:caps w:val="false"/>
+          <w:smallCaps w:val="false"/>
+          <w:color w:val="000000"/>
+          <w:spacing w:val="0"/>
+          <w:sz w:val="24"/>
+          <w:szCs w:val="24"/>
+        </w:rPr>
+        <w:t xml:space="preserve">Силич, М. П. Теория систем и системный анализ: Методические указания к выполнению практических работ для студентов направления подготовки 231000.62 «Программная инженерия» (бакалавриат) часть 1 [Электронный ресурс] / М. П. Силич. — Томск: ТУСУР, 2013. — 32 с. — Режим доступа: </w:t>
+      </w:r>
+      <w:hyperlink r:id="rId20">
+        <w:r>
+          <w:rPr>
+            <w:rFonts w:ascii="TImes New Roman" w:hAnsi="TImes New Roman"/>
+            <w:b w:val="false"/>
+            <w:i w:val="false"/>
+            <w:caps w:val="false"/>
+            <w:smallCaps w:val="false"/>
+            <w:strike w:val="false"/>
+            <w:dstrike w:val="false"/>
+            <w:color w:val="000000"/>
+            <w:spacing w:val="0"/>
+            <w:sz w:val="24"/>
+            <w:szCs w:val="24"/>
+            <w:u w:val="none"/>
+            <w:effect w:val="none"/>
+          </w:rPr>
+          <w:t>https://edu.tusur.ru/publications/5450</w:t>
+        </w:r>
+      </w:hyperlink>
+      <w:r>
+        <w:rPr>
+          <w:rFonts w:ascii="TImes New Roman" w:hAnsi="TImes New Roman"/>
+          <w:b w:val="false"/>
+          <w:i w:val="false"/>
+          <w:caps w:val="false"/>
+          <w:smallCaps w:val="false"/>
+          <w:strike w:val="false"/>
+          <w:dstrike w:val="false"/>
+          <w:color w:val="000000"/>
+          <w:spacing w:val="0"/>
+          <w:sz w:val="24"/>
+          <w:szCs w:val="24"/>
+          <w:u w:val="none"/>
+          <w:effect w:val="none"/>
+        </w:rPr>
+        <w:t xml:space="preserve"> </w:t>
+      </w:r>
+      <w:r>
+        <w:rPr>
+          <w:rFonts w:ascii="TImes New Roman" w:hAnsi="TImes New Roman"/>
+          <w:b w:val="false"/>
+          <w:i w:val="false"/>
+          <w:caps w:val="false"/>
+          <w:smallCaps w:val="false"/>
+          <w:color w:val="000000"/>
+          <w:spacing w:val="0"/>
+          <w:sz w:val="24"/>
+          <w:szCs w:val="24"/>
+        </w:rPr>
+        <w:t>(дата обращения: 10.12.2021).</w:t>
+      </w:r>
+    </w:p>
+    <w:p>
+      <w:pPr>
+        <w:pStyle w:val="Normal"/>
+        <w:widowControl/>
+        <w:numPr>
+          <w:ilvl w:val="0"/>
+          <w:numId w:val="13"/>
+        </w:numPr>
+        <w:tabs>
+          <w:tab w:val="clear" w:pos="720"/>
+          <w:tab w:val="left" w:pos="990" w:leader="none"/>
+        </w:tabs>
+        <w:suppressAutoHyphens w:val="true"/>
+        <w:overflowPunct w:val="true"/>
+        <w:bidi w:val="0"/>
+        <w:spacing w:lineRule="auto" w:line="360" w:before="0" w:after="0"/>
+        <w:ind w:left="-115" w:right="0" w:firstLine="720"/>
+        <w:jc w:val="both"/>
+        <w:rPr/>
+      </w:pPr>
+      <w:r>
+        <w:rPr>
+          <w:rFonts w:ascii="TImes New Roman" w:hAnsi="TImes New Roman"/>
+          <w:b w:val="false"/>
+          <w:i w:val="false"/>
+          <w:caps w:val="false"/>
+          <w:smallCaps w:val="false"/>
+          <w:color w:val="000000"/>
+          <w:spacing w:val="0"/>
+          <w:sz w:val="24"/>
+          <w:szCs w:val="24"/>
+        </w:rPr>
+        <w:t>Формы и виды повышения квалификации</w:t>
+      </w:r>
+      <w:r>
+        <w:rPr>
+          <w:rFonts w:ascii="TImes New Roman" w:hAnsi="TImes New Roman"/>
+          <w:b w:val="false"/>
+          <w:i w:val="false"/>
+          <w:caps w:val="false"/>
+          <w:smallCaps w:val="false"/>
+          <w:color w:val="000000"/>
+          <w:spacing w:val="0"/>
+          <w:sz w:val="24"/>
+          <w:szCs w:val="24"/>
+        </w:rPr>
+        <w:t xml:space="preserve"> </w:t>
+      </w:r>
+      <w:r>
+        <w:rPr>
+          <w:rFonts w:ascii="TImes New Roman" w:hAnsi="TImes New Roman"/>
+          <w:b w:val="false"/>
+          <w:i w:val="false"/>
+          <w:caps w:val="false"/>
+          <w:smallCaps w:val="false"/>
+          <w:color w:val="000000"/>
+          <w:spacing w:val="0"/>
+          <w:sz w:val="24"/>
+          <w:szCs w:val="24"/>
+        </w:rPr>
+        <w:t>[Электронный ресурс]. Режим доступа:</w:t>
+      </w:r>
+      <w:r>
+        <w:rPr>
+          <w:rFonts w:ascii="TImes New Roman" w:hAnsi="TImes New Roman"/>
+          <w:b w:val="false"/>
+          <w:i w:val="false"/>
+          <w:caps w:val="false"/>
+          <w:smallCaps w:val="false"/>
+          <w:color w:val="000000"/>
+          <w:spacing w:val="0"/>
+          <w:sz w:val="24"/>
+          <w:szCs w:val="24"/>
+        </w:rPr>
+        <w:t xml:space="preserve"> </w:t>
+      </w:r>
+      <w:hyperlink r:id="rId21">
+        <w:r>
+          <w:rPr>
+            <w:rFonts w:ascii="TImes New Roman" w:hAnsi="TImes New Roman"/>
+            <w:b w:val="false"/>
+            <w:i w:val="false"/>
+            <w:caps w:val="false"/>
+            <w:smallCaps w:val="false"/>
+            <w:color w:val="000000"/>
+            <w:spacing w:val="0"/>
+            <w:sz w:val="24"/>
+            <w:szCs w:val="24"/>
+          </w:rPr>
+          <w:t>https://www.u-hold.ru/stati/formy-i-vidy-povysheniya-kvalifikatsii/</w:t>
+        </w:r>
+      </w:hyperlink>
+      <w:r>
+        <w:rPr>
+          <w:rFonts w:ascii="TImes New Roman" w:hAnsi="TImes New Roman"/>
+          <w:b w:val="false"/>
+          <w:i w:val="false"/>
+          <w:caps w:val="false"/>
+          <w:smallCaps w:val="false"/>
+          <w:color w:val="000000"/>
+          <w:spacing w:val="0"/>
+          <w:sz w:val="24"/>
+          <w:szCs w:val="24"/>
+        </w:rPr>
+        <w:t xml:space="preserve"> </w:t>
+      </w:r>
+      <w:r>
+        <w:rPr>
+          <w:rFonts w:ascii="TImes New Roman" w:hAnsi="TImes New Roman"/>
+          <w:b w:val="false"/>
+          <w:i w:val="false"/>
+          <w:caps w:val="false"/>
+          <w:smallCaps w:val="false"/>
+          <w:color w:val="000000"/>
+          <w:spacing w:val="0"/>
+          <w:sz w:val="24"/>
+          <w:szCs w:val="24"/>
+        </w:rPr>
+        <w:t>(дата обращения: 10.12.2021)</w:t>
+      </w:r>
+    </w:p>
+    <w:p>
+      <w:pPr>
+        <w:pStyle w:val="Normal"/>
+        <w:widowControl/>
+        <w:numPr>
+          <w:ilvl w:val="0"/>
+          <w:numId w:val="13"/>
+        </w:numPr>
+        <w:tabs>
+          <w:tab w:val="clear" w:pos="720"/>
+          <w:tab w:val="left" w:pos="990" w:leader="none"/>
+        </w:tabs>
+        <w:suppressAutoHyphens w:val="true"/>
+        <w:overflowPunct w:val="true"/>
+        <w:bidi w:val="0"/>
+        <w:spacing w:lineRule="auto" w:line="360" w:before="0" w:after="0"/>
+        <w:ind w:left="-115" w:right="0" w:firstLine="720"/>
+        <w:jc w:val="both"/>
+        <w:rPr/>
+      </w:pPr>
+      <w:r>
+        <w:rPr/>
+        <w:t xml:space="preserve">Документация по Python 3.10.1. [Электронный ресурс]. - Режим доступа: </w:t>
+      </w:r>
+      <w:hyperlink r:id="rId22" w:tgtFrame="_blank">
+        <w:r>
+          <w:rPr>
+            <w:rFonts w:ascii="Times New Roman" w:hAnsi="Times New Roman"/>
+            <w:b w:val="false"/>
+            <w:i w:val="false"/>
+            <w:caps w:val="false"/>
+            <w:smallCaps w:val="false"/>
+            <w:strike w:val="false"/>
+            <w:dstrike w:val="false"/>
+            <w:spacing w:val="0"/>
+            <w:sz w:val="24"/>
+            <w:szCs w:val="24"/>
+            <w:u w:val="none"/>
+            <w:effect w:val="none"/>
+          </w:rPr>
+          <w:t>https://docs.python.org/3/</w:t>
+        </w:r>
+      </w:hyperlink>
+      <w:r>
+        <w:rPr>
+          <w:rFonts w:ascii="Times New Roman" w:hAnsi="Times New Roman"/>
+          <w:sz w:val="24"/>
+          <w:szCs w:val="24"/>
+        </w:rPr>
+        <w:t xml:space="preserve"> </w:t>
+      </w:r>
+      <w:r>
+        <w:rPr>
+          <w:rFonts w:ascii="Times New Roman" w:hAnsi="Times New Roman"/>
+          <w:sz w:val="24"/>
+          <w:szCs w:val="24"/>
+        </w:rPr>
+        <w:t>(дата обращения: 10.12.2021).</w:t>
+      </w:r>
+    </w:p>
+    <w:p>
+      <w:pPr>
+        <w:pStyle w:val="Normal"/>
+        <w:widowControl/>
+        <w:numPr>
+          <w:ilvl w:val="0"/>
+          <w:numId w:val="13"/>
+        </w:numPr>
+        <w:tabs>
+          <w:tab w:val="clear" w:pos="720"/>
+          <w:tab w:val="left" w:pos="990" w:leader="none"/>
+        </w:tabs>
+        <w:suppressAutoHyphens w:val="true"/>
+        <w:overflowPunct w:val="true"/>
+        <w:bidi w:val="0"/>
+        <w:spacing w:lineRule="auto" w:line="360" w:before="0" w:after="0"/>
+        <w:ind w:left="-115" w:right="0" w:firstLine="720"/>
+        <w:jc w:val="both"/>
+        <w:rPr/>
+      </w:pPr>
+      <w:r>
+        <w:rPr>
+          <w:rFonts w:ascii="TImes New Roman" w:hAnsi="TImes New Roman"/>
+          <w:b w:val="false"/>
+          <w:i w:val="false"/>
+          <w:caps w:val="false"/>
+          <w:smallCaps w:val="false"/>
+          <w:strike w:val="false"/>
+          <w:dstrike w:val="false"/>
+          <w:spacing w:val="0"/>
+          <w:sz w:val="24"/>
+          <w:szCs w:val="24"/>
+          <w:u w:val="none"/>
+          <w:effect w:val="none"/>
+        </w:rPr>
+        <w:t xml:space="preserve">Официальный сайт текстого редактора </w:t>
+      </w:r>
+      <w:r>
+        <w:rPr>
+          <w:rFonts w:ascii="TImes New Roman" w:hAnsi="TImes New Roman"/>
+          <w:b w:val="false"/>
+          <w:i w:val="false"/>
+          <w:caps w:val="false"/>
+          <w:smallCaps w:val="false"/>
+          <w:strike w:val="false"/>
+          <w:dstrike w:val="false"/>
+          <w:spacing w:val="0"/>
+          <w:sz w:val="24"/>
+          <w:szCs w:val="24"/>
+          <w:u w:val="none"/>
+          <w:effect w:val="none"/>
+        </w:rPr>
+        <w:t>V</w:t>
+      </w:r>
+      <w:r>
+        <w:rPr>
+          <w:rFonts w:ascii="TImes New Roman" w:hAnsi="TImes New Roman"/>
+          <w:b w:val="false"/>
+          <w:i w:val="false"/>
+          <w:caps w:val="false"/>
+          <w:smallCaps w:val="false"/>
+          <w:strike w:val="false"/>
+          <w:dstrike w:val="false"/>
+          <w:spacing w:val="0"/>
+          <w:sz w:val="24"/>
+          <w:szCs w:val="24"/>
+          <w:u w:val="none"/>
+          <w:effect w:val="none"/>
+        </w:rPr>
+        <w:t xml:space="preserve">isual Studio Code [Электронный ресурс]. Режим доступа: </w:t>
+      </w:r>
+      <w:hyperlink r:id="rId23">
+        <w:r>
+          <w:rPr>
+            <w:rFonts w:ascii="TImes New Roman" w:hAnsi="TImes New Roman"/>
+            <w:b w:val="false"/>
+            <w:i w:val="false"/>
+            <w:caps w:val="false"/>
+            <w:smallCaps w:val="false"/>
+            <w:strike w:val="false"/>
+            <w:dstrike w:val="false"/>
+            <w:spacing w:val="0"/>
+            <w:sz w:val="24"/>
+            <w:szCs w:val="24"/>
+            <w:u w:val="none"/>
+            <w:effect w:val="none"/>
+          </w:rPr>
+          <w:t>https://code.visualstudio.com/</w:t>
+        </w:r>
+      </w:hyperlink>
+      <w:r>
+        <w:rPr>
+          <w:rFonts w:ascii="TImes New Roman" w:hAnsi="TImes New Roman"/>
+          <w:b w:val="false"/>
+          <w:i w:val="false"/>
+          <w:caps w:val="false"/>
+          <w:smallCaps w:val="false"/>
+          <w:strike w:val="false"/>
+          <w:dstrike w:val="false"/>
+          <w:spacing w:val="0"/>
+          <w:sz w:val="24"/>
+          <w:szCs w:val="24"/>
+          <w:u w:val="none"/>
+          <w:effect w:val="none"/>
+        </w:rPr>
+        <w:t xml:space="preserve"> </w:t>
+      </w:r>
+      <w:r>
+        <w:rPr>
+          <w:rFonts w:ascii="TImes New Roman" w:hAnsi="TImes New Roman"/>
+          <w:b w:val="false"/>
+          <w:i w:val="false"/>
+          <w:caps w:val="false"/>
+          <w:smallCaps w:val="false"/>
+          <w:strike w:val="false"/>
+          <w:dstrike w:val="false"/>
+          <w:spacing w:val="0"/>
+          <w:sz w:val="24"/>
+          <w:szCs w:val="24"/>
+          <w:u w:val="none"/>
+          <w:effect w:val="none"/>
+        </w:rPr>
+        <w:t>(дата обращения 10.11.2021)</w:t>
+      </w:r>
+    </w:p>
+    <w:p>
+      <w:pPr>
+        <w:pStyle w:val="Normal"/>
+        <w:widowControl/>
+        <w:numPr>
+          <w:ilvl w:val="0"/>
+          <w:numId w:val="13"/>
+        </w:numPr>
+        <w:tabs>
+          <w:tab w:val="clear" w:pos="720"/>
+          <w:tab w:val="left" w:pos="990" w:leader="none"/>
+        </w:tabs>
+        <w:suppressAutoHyphens w:val="true"/>
+        <w:overflowPunct w:val="true"/>
+        <w:bidi w:val="0"/>
+        <w:spacing w:lineRule="auto" w:line="360" w:before="0" w:after="0"/>
+        <w:ind w:left="-115" w:right="0" w:firstLine="720"/>
+        <w:jc w:val="both"/>
+        <w:rPr/>
+      </w:pPr>
+      <w:r>
+        <w:rPr>
+          <w:rFonts w:ascii="Times New Roman" w:hAnsi="Times New Roman"/>
+          <w:b w:val="false"/>
+          <w:i w:val="false"/>
+          <w:caps w:val="false"/>
+          <w:smallCaps w:val="false"/>
+          <w:strike w:val="false"/>
+          <w:dstrike w:val="false"/>
+          <w:spacing w:val="0"/>
+          <w:sz w:val="24"/>
+          <w:szCs w:val="24"/>
+          <w:u w:val="none"/>
+          <w:effect w:val="none"/>
+        </w:rPr>
+        <w:t xml:space="preserve">Документация по библиотеке Qt [Электронный ресурс]. Режим доступа: </w:t>
+      </w:r>
+      <w:r>
+        <w:fldChar w:fldCharType="begin"/>
+      </w:r>
+      <w:r>
+        <w:rPr>
+          <w:smallCaps w:val="false"/>
+          <w:caps w:val="false"/>
+          <w:dstrike w:val="false"/>
+          <w:strike w:val="false"/>
+          <w:sz w:val="24"/>
+          <w:spacing w:val="0"/>
+          <w:i w:val="false"/>
+          <w:u w:val="none"/>
+          <w:b w:val="false"/>
+          <w:effect w:val="none"/>
+          <w:szCs w:val="24"/>
+          <w:rFonts w:ascii="Times New Roman" w:hAnsi="Times New Roman"/>
+        </w:rPr>
+        <w:instrText> HYPERLINK "https://doc.qt.io/qt.html" \l "qt5"</w:instrText>
+      </w:r>
+      <w:r>
+        <w:rPr>
+          <w:smallCaps w:val="false"/>
+          <w:caps w:val="false"/>
+          <w:dstrike w:val="false"/>
+          <w:strike w:val="false"/>
+          <w:sz w:val="24"/>
+          <w:spacing w:val="0"/>
+          <w:i w:val="false"/>
+          <w:u w:val="none"/>
+          <w:b w:val="false"/>
+          <w:effect w:val="none"/>
+          <w:szCs w:val="24"/>
+          <w:rFonts w:ascii="Times New Roman" w:hAnsi="Times New Roman"/>
+        </w:rPr>
+        <w:fldChar w:fldCharType="separate"/>
+      </w:r>
+      <w:r>
+        <w:rPr>
+          <w:rFonts w:ascii="Times New Roman" w:hAnsi="Times New Roman"/>
+          <w:b w:val="false"/>
+          <w:i w:val="false"/>
+          <w:caps w:val="false"/>
+          <w:smallCaps w:val="false"/>
+          <w:strike w:val="false"/>
+          <w:dstrike w:val="false"/>
+          <w:spacing w:val="0"/>
+          <w:sz w:val="24"/>
+          <w:szCs w:val="24"/>
+          <w:u w:val="none"/>
+          <w:effect w:val="none"/>
+        </w:rPr>
+        <w:t>https://doc.qt.io/qt.html#qt5</w:t>
+      </w:r>
+      <w:r>
+        <w:rPr>
+          <w:smallCaps w:val="false"/>
+          <w:caps w:val="false"/>
+          <w:dstrike w:val="false"/>
+          <w:strike w:val="false"/>
+          <w:sz w:val="24"/>
+          <w:spacing w:val="0"/>
+          <w:i w:val="false"/>
+          <w:u w:val="none"/>
+          <w:b w:val="false"/>
+          <w:effect w:val="none"/>
+          <w:szCs w:val="24"/>
+          <w:rFonts w:ascii="Times New Roman" w:hAnsi="Times New Roman"/>
+        </w:rPr>
+        <w:fldChar w:fldCharType="end"/>
+      </w:r>
+      <w:r>
+        <w:rPr>
+          <w:rFonts w:ascii="Times New Roman" w:hAnsi="Times New Roman"/>
+          <w:b w:val="false"/>
+          <w:i w:val="false"/>
+          <w:caps w:val="false"/>
+          <w:smallCaps w:val="false"/>
+          <w:strike w:val="false"/>
+          <w:dstrike w:val="false"/>
+          <w:spacing w:val="0"/>
+          <w:sz w:val="24"/>
+          <w:szCs w:val="24"/>
+          <w:u w:val="none"/>
+          <w:effect w:val="none"/>
+        </w:rPr>
+        <w:t xml:space="preserve"> (дата обращения: 03.01.2022)</w:t>
+      </w:r>
+    </w:p>
+    <w:p>
+      <w:pPr>
+        <w:pStyle w:val="Normal"/>
+        <w:widowControl/>
+        <w:numPr>
+          <w:ilvl w:val="0"/>
+          <w:numId w:val="0"/>
+        </w:numPr>
+        <w:tabs>
+          <w:tab w:val="clear" w:pos="720"/>
+          <w:tab w:val="left" w:pos="990" w:leader="none"/>
+        </w:tabs>
+        <w:suppressAutoHyphens w:val="true"/>
+        <w:overflowPunct w:val="true"/>
+        <w:bidi w:val="0"/>
+        <w:spacing w:lineRule="auto" w:line="360" w:before="0" w:after="0"/>
+        <w:ind w:left="605" w:right="0" w:hanging="0"/>
+        <w:jc w:val="both"/>
+        <w:rPr>
+          <w:rFonts w:ascii="Times New Roman" w:hAnsi="Times New Roman"/>
+          <w:b w:val="false"/>
+          <w:i w:val="false"/>
+          <w:caps w:val="false"/>
+          <w:smallCaps w:val="false"/>
+          <w:strike w:val="false"/>
+          <w:dstrike w:val="false"/>
+          <w:spacing w:val="0"/>
+          <w:sz w:val="24"/>
+          <w:szCs w:val="24"/>
+          <w:u w:val="none"/>
+          <w:effect w:val="none"/>
+        </w:rPr>
+      </w:pPr>
+      <w:r>
+        <w:rPr/>
+      </w:r>
+    </w:p>
+    <w:p>
+      <w:pPr>
+        <w:pStyle w:val="Normal"/>
+        <w:widowControl/>
+        <w:tabs>
+          <w:tab w:val="clear" w:pos="720"/>
+          <w:tab w:val="left" w:pos="990" w:leader="none"/>
+        </w:tabs>
+        <w:suppressAutoHyphens w:val="true"/>
+        <w:overflowPunct w:val="true"/>
+        <w:bidi w:val="0"/>
+        <w:spacing w:lineRule="auto" w:line="360" w:before="0" w:after="0"/>
+        <w:ind w:right="0" w:hanging="0"/>
+        <w:jc w:val="both"/>
+        <w:rPr>
+          <w:rFonts w:ascii="TImes New Roman" w:hAnsi="TImes New Roman"/>
+          <w:sz w:val="24"/>
+          <w:szCs w:val="24"/>
+        </w:rPr>
+      </w:pPr>
+      <w:r>
+        <w:rPr>
+          <w:rFonts w:ascii="TImes New Roman" w:hAnsi="TImes New Roman"/>
+          <w:sz w:val="24"/>
+          <w:szCs w:val="24"/>
+        </w:rPr>
       </w:r>
       <w:r>
         <w:br w:type="page"/>
@@ -14796,8 +16205,8 @@
         <w:jc w:val="center"/>
         <w:rPr/>
       </w:pPr>
-      <w:bookmarkStart w:id="23" w:name="__RefHeading___Toc1948_3695055189"/>
-      <w:bookmarkEnd w:id="23"/>
+      <w:bookmarkStart w:id="25" w:name="__RefHeading___Toc1948_3695055189"/>
+      <w:bookmarkEnd w:id="25"/>
       <w:r>
         <w:rPr/>
         <w:t xml:space="preserve">Приложение А (обязательное) </w:t>
@@ -14811,8 +16220,8 @@
           <w:szCs w:val="28"/>
         </w:rPr>
       </w:pPr>
-      <w:bookmarkStart w:id="24" w:name="__RefHeading___Toc2272_3695055189"/>
-      <w:bookmarkEnd w:id="24"/>
+      <w:bookmarkStart w:id="26" w:name="__RefHeading___Toc2272_3695055189"/>
+      <w:bookmarkEnd w:id="26"/>
       <w:r>
         <w:rPr>
           <w:sz w:val="28"/>
@@ -15825,8 +17234,8 @@
               </w:rPr>
               <w:t>0.153</w:t>
             </w:r>
-            <w:bookmarkStart w:id="25" w:name="_Hlk912220532"/>
-            <w:bookmarkEnd w:id="25"/>
+            <w:bookmarkStart w:id="27" w:name="_Hlk912220532"/>
+            <w:bookmarkEnd w:id="27"/>
           </w:p>
         </w:tc>
       </w:tr>
@@ -16507,8 +17916,8 @@
               </w:rPr>
               <w:t>0</w:t>
             </w:r>
-            <w:bookmarkStart w:id="26" w:name="_Hlk91222053"/>
-            <w:bookmarkEnd w:id="26"/>
+            <w:bookmarkStart w:id="28" w:name="_Hlk91222053"/>
+            <w:bookmarkEnd w:id="28"/>
           </w:p>
         </w:tc>
       </w:tr>
@@ -17140,8 +18549,8 @@
               </w:rPr>
               <w:t>0</w:t>
             </w:r>
-            <w:bookmarkStart w:id="27" w:name="_Hlk912220531"/>
-            <w:bookmarkEnd w:id="27"/>
+            <w:bookmarkStart w:id="29" w:name="_Hlk912220531"/>
+            <w:bookmarkEnd w:id="29"/>
           </w:p>
         </w:tc>
       </w:tr>
@@ -17788,8 +19197,8 @@
               </w:rPr>
               <w:t>0</w:t>
             </w:r>
-            <w:bookmarkStart w:id="28" w:name="_Hlk9122205311"/>
-            <w:bookmarkEnd w:id="28"/>
+            <w:bookmarkStart w:id="30" w:name="_Hlk9122205311"/>
+            <w:bookmarkEnd w:id="30"/>
           </w:p>
         </w:tc>
       </w:tr>
@@ -18483,8 +19892,8 @@
               </w:rPr>
               <w:t>0</w:t>
             </w:r>
-            <w:bookmarkStart w:id="29" w:name="_Hlk91222053111"/>
-            <w:bookmarkEnd w:id="29"/>
+            <w:bookmarkStart w:id="31" w:name="_Hlk91222053111"/>
+            <w:bookmarkEnd w:id="31"/>
           </w:p>
         </w:tc>
       </w:tr>
@@ -18520,8 +19929,8 @@
         <w:pStyle w:val="1"/>
         <w:rPr/>
       </w:pPr>
-      <w:bookmarkStart w:id="30" w:name="__RefHeading___Toc1950_3695055189"/>
-      <w:bookmarkEnd w:id="30"/>
+      <w:bookmarkStart w:id="32" w:name="__RefHeading___Toc1950_3695055189"/>
+      <w:bookmarkEnd w:id="32"/>
       <w:r>
         <w:rPr/>
         <w:t xml:space="preserve">Приложение Б (обязательное) </w:t>
@@ -18535,8 +19944,8 @@
           <w:szCs w:val="28"/>
         </w:rPr>
       </w:pPr>
-      <w:bookmarkStart w:id="31" w:name="__RefHeading___Toc2274_3695055189"/>
-      <w:bookmarkEnd w:id="31"/>
+      <w:bookmarkStart w:id="33" w:name="__RefHeading___Toc2274_3695055189"/>
+      <w:bookmarkEnd w:id="33"/>
       <w:r>
         <w:rPr>
           <w:sz w:val="28"/>
@@ -18589,7 +19998,7 @@
                     </pic:cNvPicPr>
                   </pic:nvPicPr>
                   <pic:blipFill>
-                    <a:blip r:embed="rId15"/>
+                    <a:blip r:embed="rId24"/>
                     <a:stretch>
                       <a:fillRect/>
                     </a:stretch>
@@ -18627,8 +20036,8 @@
         <w:pStyle w:val="1"/>
         <w:rPr/>
       </w:pPr>
-      <w:bookmarkStart w:id="32" w:name="__RefHeading___Toc1952_3695055189"/>
-      <w:bookmarkEnd w:id="32"/>
+      <w:bookmarkStart w:id="34" w:name="__RefHeading___Toc1952_3695055189"/>
+      <w:bookmarkEnd w:id="34"/>
       <w:r>
         <w:rPr/>
         <w:t>Приложение В (обязательное)</w:t>
@@ -18639,8 +20048,8 @@
         <w:pStyle w:val="3"/>
         <w:rPr/>
       </w:pPr>
-      <w:bookmarkStart w:id="33" w:name="__RefHeading___Toc2276_3695055189"/>
-      <w:bookmarkEnd w:id="33"/>
+      <w:bookmarkStart w:id="35" w:name="__RefHeading___Toc2276_3695055189"/>
+      <w:bookmarkEnd w:id="35"/>
       <w:r>
         <w:rPr/>
         <w:t xml:space="preserve"> </w:t>
@@ -18697,7 +20106,7 @@
                     </pic:cNvPicPr>
                   </pic:nvPicPr>
                   <pic:blipFill>
-                    <a:blip r:embed="rId16"/>
+                    <a:blip r:embed="rId25"/>
                     <a:stretch>
                       <a:fillRect/>
                     </a:stretch>
@@ -18735,8 +20144,8 @@
       </w:r>
     </w:p>
     <w:sectPr>
-      <w:headerReference w:type="default" r:id="rId17"/>
-      <w:footerReference w:type="default" r:id="rId18"/>
+      <w:headerReference w:type="default" r:id="rId26"/>
+      <w:footerReference w:type="default" r:id="rId27"/>
       <w:type w:val="nextPage"/>
       <w:pgSz w:w="11906" w:h="16838"/>
       <w:pgMar w:left="1361" w:right="1361" w:gutter="0" w:header="708" w:top="1134" w:footer="708" w:bottom="1134"/>
@@ -20435,7 +21844,7 @@
     <w:lvl w:ilvl="0">
       <w:start w:val="1"/>
       <w:numFmt w:val="decimal"/>
-      <w:lvlText w:val="%1."/>
+      <w:lvlText w:val="%1"/>
       <w:lvlJc w:val="left"/>
       <w:pPr>
         <w:tabs>

</xml_diff>